<commit_message>
prestige study irb fix
</commit_message>
<xml_diff>
--- a/papers/alt-ed-prestige/preprint-submission-packages/irb/prestige-recruitment-message.docx
+++ b/papers/alt-ed-prestige/preprint-submission-packages/irb/prestige-recruitment-message.docx
@@ -1,6 +1,6 @@
 
 <file path=word/document.xml><?xml version="1.0" encoding="utf-8"?>
-<w:document xmlns:wpc="http://schemas.microsoft.com/office/word/2010/wordprocessingCanvas" xmlns:cx="http://schemas.microsoft.com/office/drawing/2014/chartex" xmlns:cx1="http://schemas.microsoft.com/office/drawing/2015/9/8/chartex" xmlns:cx2="http://schemas.microsoft.com/office/drawing/2015/10/21/chartex" xmlns:cx3="http://schemas.microsoft.com/office/drawing/2016/5/9/chartex" xmlns:cx4="http://schemas.microsoft.com/office/drawing/2016/5/10/chartex" xmlns:cx5="http://schemas.microsoft.com/office/drawing/2016/5/11/chartex" xmlns:cx6="http://schemas.microsoft.com/office/drawing/2016/5/12/chartex" xmlns:cx7="http://schemas.microsoft.com/office/drawing/2016/5/13/chartex" xmlns:cx8="http://schemas.microsoft.com/office/drawing/2016/5/14/chartex" xmlns:mc="http://schemas.openxmlformats.org/markup-compatibility/2006" xmlns:aink="http://schemas.microsoft.com/office/drawing/2016/ink" xmlns:am3d="http://schemas.microsoft.com/office/drawing/2017/model3d" xmlns:o="urn:schemas-microsoft-com:office:office" xmlns:r="http://schemas.openxmlformats.org/officeDocument/2006/relationships" xmlns:m="http://schemas.openxmlformats.org/officeDocument/2006/math" xmlns:v="urn:schemas-microsoft-com:vml" xmlns:wp14="http://schemas.microsoft.com/office/word/2010/wordprocessingDrawing" xmlns:wp="http://schemas.openxmlformats.org/drawingml/2006/wordprocessingDrawing" xmlns:w10="urn:schemas-microsoft-com:office:word" xmlns:w="http://schemas.openxmlformats.org/wordprocessingml/2006/main" xmlns:w14="http://schemas.microsoft.com/office/word/2010/wordml" xmlns:w15="http://schemas.microsoft.com/office/word/2012/wordml" xmlns:w16cid="http://schemas.microsoft.com/office/word/2016/wordml/cid" xmlns:w16se="http://schemas.microsoft.com/office/word/2015/wordml/symex" xmlns:wpg="http://schemas.microsoft.com/office/word/2010/wordprocessingGroup" xmlns:wpi="http://schemas.microsoft.com/office/word/2010/wordprocessingInk" xmlns:wne="http://schemas.microsoft.com/office/word/2006/wordml" xmlns:wps="http://schemas.microsoft.com/office/word/2010/wordprocessingShape" mc:Ignorable="w14 w15 w16se w16cid wp14">
+<w:document xmlns:wpc="http://schemas.microsoft.com/office/word/2010/wordprocessingCanvas" xmlns:cx="http://schemas.microsoft.com/office/drawing/2014/chartex" xmlns:cx1="http://schemas.microsoft.com/office/drawing/2015/9/8/chartex" xmlns:cx2="http://schemas.microsoft.com/office/drawing/2015/10/21/chartex" xmlns:cx3="http://schemas.microsoft.com/office/drawing/2016/5/9/chartex" xmlns:cx4="http://schemas.microsoft.com/office/drawing/2016/5/10/chartex" xmlns:cx5="http://schemas.microsoft.com/office/drawing/2016/5/11/chartex" xmlns:cx6="http://schemas.microsoft.com/office/drawing/2016/5/12/chartex" xmlns:cx7="http://schemas.microsoft.com/office/drawing/2016/5/13/chartex" xmlns:cx8="http://schemas.microsoft.com/office/drawing/2016/5/14/chartex" xmlns:mc="http://schemas.openxmlformats.org/markup-compatibility/2006" xmlns:aink="http://schemas.microsoft.com/office/drawing/2016/ink" xmlns:am3d="http://schemas.microsoft.com/office/drawing/2017/model3d" xmlns:o="urn:schemas-microsoft-com:office:office" xmlns:r="http://schemas.openxmlformats.org/officeDocument/2006/relationships" xmlns:m="http://schemas.openxmlformats.org/officeDocument/2006/math" xmlns:v="urn:schemas-microsoft-com:vml" xmlns:wp14="http://schemas.microsoft.com/office/word/2010/wordprocessingDrawing" xmlns:wp="http://schemas.openxmlformats.org/drawingml/2006/wordprocessingDrawing" xmlns:w10="urn:schemas-microsoft-com:office:word" xmlns:w="http://schemas.openxmlformats.org/wordprocessingml/2006/main" xmlns:w14="http://schemas.microsoft.com/office/word/2010/wordml" xmlns:w15="http://schemas.microsoft.com/office/word/2012/wordml" xmlns:w16cex="http://schemas.microsoft.com/office/word/2018/wordml/cex" xmlns:w16cid="http://schemas.microsoft.com/office/word/2016/wordml/cid" xmlns:w16="http://schemas.microsoft.com/office/word/2018/wordml" xmlns:w16se="http://schemas.microsoft.com/office/word/2015/wordml/symex" xmlns:wpg="http://schemas.microsoft.com/office/word/2010/wordprocessingGroup" xmlns:wpi="http://schemas.microsoft.com/office/word/2010/wordprocessingInk" xmlns:wne="http://schemas.microsoft.com/office/word/2006/wordml" xmlns:wps="http://schemas.microsoft.com/office/word/2010/wordprocessingShape" mc:Ignorable="w14 w15 w16se w16cid w16 w16cex wp14">
   <w:body>
     <w:p>
       <w:pPr>
@@ -9,11 +9,9 @@
       <w:r>
         <w:t>Recruitment Message for “</w:t>
       </w:r>
-      <w:bookmarkStart w:id="0" w:name="_Hlk56671814"/>
-      <w:r>
-        <w:t>Perceived Skill Gap Survey</w:t>
-      </w:r>
-      <w:bookmarkEnd w:id="0"/>
+      <w:r>
+        <w:t>Survey Study on the Prestige of Alternative Education</w:t>
+      </w:r>
       <w:r>
         <w:t>”</w:t>
       </w:r>
@@ -86,8 +84,6 @@
       <w:r>
         <w:t>es</w:t>
       </w:r>
-      <w:bookmarkStart w:id="1" w:name="_GoBack"/>
-      <w:bookmarkEnd w:id="1"/>
       <w:r>
         <w:t>.</w:t>
       </w:r>
@@ -109,7 +105,7 @@
     </w:p>
     <w:p>
       <w:r>
-        <w:t>We are conducting an academic survey about alternatives to the traditional college experience. Select the link below to complete the survey. At the end of the survey, you will receive a code to paste into the box below to receive credit for taking our survey. The survey will also ask for your Worker ID.</w:t>
+        <w:t>We are conducting an academic survey about alternatives to the traditional college experience. At the end of the survey, you will receive a completion code to paste into the box below to receive credit for taking our survey. The survey will also ask for your Worker ID.</w:t>
       </w:r>
     </w:p>
     <w:p>
@@ -119,31 +115,16 @@
     </w:p>
     <w:p>
       <w:r>
-        <w:t>As part of the survey,</w:t>
-      </w:r>
-      <w:r>
-        <w:t xml:space="preserve"> you will be asked to consent to participation </w:t>
-      </w:r>
-      <w:r>
-        <w:t xml:space="preserve">in the study </w:t>
-      </w:r>
-      <w:r>
-        <w:t>subject to an informed consent disclosure, which you may optionally preview now:</w:t>
+        <w:t>To access the survey, click the button which says “I agree” at the bottom of the informed consent document below:</w:t>
       </w:r>
     </w:p>
     <w:p>
-      <w:pPr>
-        <w:rPr>
-          <w:rFonts w:cstheme="minorHAnsi"/>
-        </w:rPr>
-      </w:pPr>
       <w:hyperlink r:id="rId5" w:history="1">
         <w:r>
           <w:rPr>
             <w:rStyle w:val="Hyperlink"/>
-            <w:rFonts w:cstheme="minorHAnsi"/>
           </w:rPr>
-          <w:t>https://osf.io/9js5c/?view_only=95b0c0b0c65e4b7983198cc87c2ab733</w:t>
+          <w:t>https://osf.io/34rw8</w:t>
         </w:r>
       </w:hyperlink>
     </w:p>
@@ -159,7 +140,7 @@
 </file>
 
 <file path=word/numbering.xml><?xml version="1.0" encoding="utf-8"?>
-<w:numbering xmlns:wpc="http://schemas.microsoft.com/office/word/2010/wordprocessingCanvas" xmlns:cx="http://schemas.microsoft.com/office/drawing/2014/chartex" xmlns:cx1="http://schemas.microsoft.com/office/drawing/2015/9/8/chartex" xmlns:cx2="http://schemas.microsoft.com/office/drawing/2015/10/21/chartex" xmlns:cx3="http://schemas.microsoft.com/office/drawing/2016/5/9/chartex" xmlns:cx4="http://schemas.microsoft.com/office/drawing/2016/5/10/chartex" xmlns:cx5="http://schemas.microsoft.com/office/drawing/2016/5/11/chartex" xmlns:cx6="http://schemas.microsoft.com/office/drawing/2016/5/12/chartex" xmlns:cx7="http://schemas.microsoft.com/office/drawing/2016/5/13/chartex" xmlns:cx8="http://schemas.microsoft.com/office/drawing/2016/5/14/chartex" xmlns:mc="http://schemas.openxmlformats.org/markup-compatibility/2006" xmlns:aink="http://schemas.microsoft.com/office/drawing/2016/ink" xmlns:am3d="http://schemas.microsoft.com/office/drawing/2017/model3d" xmlns:o="urn:schemas-microsoft-com:office:office" xmlns:r="http://schemas.openxmlformats.org/officeDocument/2006/relationships" xmlns:m="http://schemas.openxmlformats.org/officeDocument/2006/math" xmlns:v="urn:schemas-microsoft-com:vml" xmlns:wp14="http://schemas.microsoft.com/office/word/2010/wordprocessingDrawing" xmlns:wp="http://schemas.openxmlformats.org/drawingml/2006/wordprocessingDrawing" xmlns:w10="urn:schemas-microsoft-com:office:word" xmlns:w="http://schemas.openxmlformats.org/wordprocessingml/2006/main" xmlns:w14="http://schemas.microsoft.com/office/word/2010/wordml" xmlns:w15="http://schemas.microsoft.com/office/word/2012/wordml" xmlns:w16cid="http://schemas.microsoft.com/office/word/2016/wordml/cid" xmlns:w16se="http://schemas.microsoft.com/office/word/2015/wordml/symex" xmlns:wpg="http://schemas.microsoft.com/office/word/2010/wordprocessingGroup" xmlns:wpi="http://schemas.microsoft.com/office/word/2010/wordprocessingInk" xmlns:wne="http://schemas.microsoft.com/office/word/2006/wordml" xmlns:wps="http://schemas.microsoft.com/office/word/2010/wordprocessingShape" mc:Ignorable="w14 w15 w16se w16cid wp14">
+<w:numbering xmlns:wpc="http://schemas.microsoft.com/office/word/2010/wordprocessingCanvas" xmlns:cx="http://schemas.microsoft.com/office/drawing/2014/chartex" xmlns:cx1="http://schemas.microsoft.com/office/drawing/2015/9/8/chartex" xmlns:cx2="http://schemas.microsoft.com/office/drawing/2015/10/21/chartex" xmlns:cx3="http://schemas.microsoft.com/office/drawing/2016/5/9/chartex" xmlns:cx4="http://schemas.microsoft.com/office/drawing/2016/5/10/chartex" xmlns:cx5="http://schemas.microsoft.com/office/drawing/2016/5/11/chartex" xmlns:cx6="http://schemas.microsoft.com/office/drawing/2016/5/12/chartex" xmlns:cx7="http://schemas.microsoft.com/office/drawing/2016/5/13/chartex" xmlns:cx8="http://schemas.microsoft.com/office/drawing/2016/5/14/chartex" xmlns:mc="http://schemas.openxmlformats.org/markup-compatibility/2006" xmlns:aink="http://schemas.microsoft.com/office/drawing/2016/ink" xmlns:am3d="http://schemas.microsoft.com/office/drawing/2017/model3d" xmlns:o="urn:schemas-microsoft-com:office:office" xmlns:r="http://schemas.openxmlformats.org/officeDocument/2006/relationships" xmlns:m="http://schemas.openxmlformats.org/officeDocument/2006/math" xmlns:v="urn:schemas-microsoft-com:vml" xmlns:wp14="http://schemas.microsoft.com/office/word/2010/wordprocessingDrawing" xmlns:wp="http://schemas.openxmlformats.org/drawingml/2006/wordprocessingDrawing" xmlns:w10="urn:schemas-microsoft-com:office:word" xmlns:w="http://schemas.openxmlformats.org/wordprocessingml/2006/main" xmlns:w14="http://schemas.microsoft.com/office/word/2010/wordml" xmlns:w15="http://schemas.microsoft.com/office/word/2012/wordml" xmlns:w16cex="http://schemas.microsoft.com/office/word/2018/wordml/cex" xmlns:w16cid="http://schemas.microsoft.com/office/word/2016/wordml/cid" xmlns:w16="http://schemas.microsoft.com/office/word/2018/wordml" xmlns:w16se="http://schemas.microsoft.com/office/word/2015/wordml/symex" xmlns:wpg="http://schemas.microsoft.com/office/word/2010/wordprocessingGroup" xmlns:wpi="http://schemas.microsoft.com/office/word/2010/wordprocessingInk" xmlns:wne="http://schemas.microsoft.com/office/word/2006/wordml" xmlns:wps="http://schemas.microsoft.com/office/word/2010/wordprocessingShape" mc:Ignorable="w14 w15 w16se w16cid w16 w16cex wp14">
   <w:abstractNum w:abstractNumId="0" w15:restartNumberingAfterBreak="0">
     <w:nsid w:val="14F47C2D"/>
     <w:multiLevelType w:val="hybridMultilevel"/>
@@ -523,7 +504,7 @@
 </file>
 
 <file path=word/styles.xml><?xml version="1.0" encoding="utf-8"?>
-<w:styles xmlns:mc="http://schemas.openxmlformats.org/markup-compatibility/2006" xmlns:r="http://schemas.openxmlformats.org/officeDocument/2006/relationships" xmlns:w="http://schemas.openxmlformats.org/wordprocessingml/2006/main" xmlns:w14="http://schemas.microsoft.com/office/word/2010/wordml" xmlns:w15="http://schemas.microsoft.com/office/word/2012/wordml" xmlns:w16cid="http://schemas.microsoft.com/office/word/2016/wordml/cid" xmlns:w16se="http://schemas.microsoft.com/office/word/2015/wordml/symex" mc:Ignorable="w14 w15 w16se w16cid">
+<w:styles xmlns:mc="http://schemas.openxmlformats.org/markup-compatibility/2006" xmlns:r="http://schemas.openxmlformats.org/officeDocument/2006/relationships" xmlns:w="http://schemas.openxmlformats.org/wordprocessingml/2006/main" xmlns:w14="http://schemas.microsoft.com/office/word/2010/wordml" xmlns:w15="http://schemas.microsoft.com/office/word/2012/wordml" xmlns:w16cex="http://schemas.microsoft.com/office/word/2018/wordml/cex" xmlns:w16cid="http://schemas.microsoft.com/office/word/2016/wordml/cid" xmlns:w16="http://schemas.microsoft.com/office/word/2018/wordml" xmlns:w16se="http://schemas.microsoft.com/office/word/2015/wordml/symex" mc:Ignorable="w14 w15 w16se w16cid w16 w16cex">
   <w:docDefaults>
     <w:rPrDefault>
       <w:rPr>

</xml_diff>

<commit_message>
prestige study w links
and randomization logic
</commit_message>
<xml_diff>
--- a/papers/alt-ed-prestige/preprint-submission-packages/irb/prestige-recruitment-message.docx
+++ b/papers/alt-ed-prestige/preprint-submission-packages/irb/prestige-recruitment-message.docx
@@ -112,10 +112,19 @@
       <w:r>
         <w:t>Make sure to leave this window open as you complete the survey. When you are finished, you will return to this page to paste the code into the box.</w:t>
       </w:r>
-    </w:p>
-    <w:p>
-      <w:r>
-        <w:t>To access the survey, click the button which says “I agree” at the bottom of the informed consent document below:</w:t>
+      <w:r>
+        <w:t xml:space="preserve"> Make sure your browser has JavaScript enabled, or you may not see a link to the informed consent document below.</w:t>
+      </w:r>
+    </w:p>
+    <w:p>
+      <w:r>
+        <w:t>To access the survey, click the button which says “I agree” at the bottom of the informed consent document below</w:t>
+      </w:r>
+      <w:r>
+        <w:t>*</w:t>
+      </w:r>
+      <w:r>
+        <w:t>:</w:t>
       </w:r>
     </w:p>
     <w:p>
@@ -124,11 +133,26 @@
           <w:rPr>
             <w:rStyle w:val="Hyperlink"/>
           </w:rPr>
-          <w:t>https://osf.io/34rw8</w:t>
+          <w:t>https://osf.io/z95j8/</w:t>
         </w:r>
       </w:hyperlink>
     </w:p>
+    <w:p>
+      <w:hyperlink r:id="rId6" w:history="1">
+        <w:r>
+          <w:rPr>
+            <w:rStyle w:val="Hyperlink"/>
+          </w:rPr>
+          <w:t>https://osf.io/cjrfm/</w:t>
+        </w:r>
+      </w:hyperlink>
+    </w:p>
     <w:p/>
+    <w:p>
+      <w:r>
+        <w:t>*Users are randomly presented one of the two survey variants using JavaScript embedded in Mechanical Turk</w:t>
+      </w:r>
+    </w:p>
     <w:sectPr>
       <w:pgSz w:w="12240" w:h="15840"/>
       <w:pgMar w:top="1440" w:right="1440" w:bottom="1440" w:left="1440" w:header="720" w:footer="720" w:gutter="0"/>

</xml_diff>